<commit_message>
Updated PowerPoint and Word document
</commit_message>
<xml_diff>
--- a/US Housing Market Analysis_Final_1-21-2020.docx
+++ b/US Housing Market Analysis_Final_1-21-2020.docx
@@ -142,13 +142,31 @@
         <w:rPr>
           <w:szCs w:val="22"/>
         </w:rPr>
-        <w:t xml:space="preserve">Average median house sales </w:t>
-      </w:r>
-      <w:r>
-        <w:rPr>
-          <w:szCs w:val="22"/>
-        </w:rPr>
-        <w:t>have steadily increase year over year since 2011 and 2012 (</w:t>
+        <w:t>Since 2011 and 2012, a</w:t>
+      </w:r>
+      <w:r>
+        <w:rPr>
+          <w:szCs w:val="22"/>
+        </w:rPr>
+        <w:t xml:space="preserve">verage median house sales </w:t>
+      </w:r>
+      <w:r>
+        <w:rPr>
+          <w:szCs w:val="22"/>
+        </w:rPr>
+        <w:t>have steadily increase</w:t>
+      </w:r>
+      <w:r>
+        <w:rPr>
+          <w:szCs w:val="22"/>
+        </w:rPr>
+        <w:t>d</w:t>
+      </w:r>
+      <w:r>
+        <w:rPr>
+          <w:szCs w:val="22"/>
+        </w:rPr>
+        <w:t xml:space="preserve"> (</w:t>
       </w:r>
       <w:r>
         <w:rPr>
@@ -162,7 +180,19 @@
         <w:rPr>
           <w:szCs w:val="22"/>
         </w:rPr>
-        <w:t>) and foreclosure resale rates have continued to decline since 2011 and 2012, too (</w:t>
+        <w:t>) and foreclosure resale rates have continued to decline</w:t>
+      </w:r>
+      <w:r>
+        <w:rPr>
+          <w:szCs w:val="22"/>
+        </w:rPr>
+        <w:t xml:space="preserve"> </w:t>
+      </w:r>
+      <w:r>
+        <w:rPr>
+          <w:szCs w:val="22"/>
+        </w:rPr>
+        <w:t>(</w:t>
       </w:r>
       <w:r>
         <w:rPr>
@@ -176,15 +206,31 @@
         <w:rPr>
           <w:szCs w:val="22"/>
         </w:rPr>
-        <w:t>). What the increase in average median house sales compounded with the decline of foreclosure resale rates indicates is the national housing market has been rebound</w:t>
-      </w:r>
-      <w:bookmarkStart w:id="0" w:name="_GoBack"/>
-      <w:bookmarkEnd w:id="0"/>
-      <w:r>
-        <w:rPr>
-          <w:szCs w:val="22"/>
-        </w:rPr>
-        <w:t>ing since the housing market collapse in 2008.</w:t>
+        <w:t xml:space="preserve">). </w:t>
+      </w:r>
+      <w:r>
+        <w:rPr>
+          <w:szCs w:val="22"/>
+        </w:rPr>
+        <w:t>T</w:t>
+      </w:r>
+      <w:r>
+        <w:rPr>
+          <w:szCs w:val="22"/>
+        </w:rPr>
+        <w:t xml:space="preserve">he increase in average median house sales compounded with the decline of foreclosure resale rates indicates </w:t>
+      </w:r>
+      <w:r>
+        <w:rPr>
+          <w:szCs w:val="22"/>
+        </w:rPr>
+        <w:t xml:space="preserve">that </w:t>
+      </w:r>
+      <w:r>
+        <w:rPr>
+          <w:szCs w:val="22"/>
+        </w:rPr>
+        <w:t>the national housing market has been rebounding since the housing market collapse in 2008.</w:t>
       </w:r>
     </w:p>
     <w:p>
@@ -582,13 +628,67 @@
         <w:rPr>
           <w:szCs w:val="22"/>
         </w:rPr>
-        <w:t xml:space="preserve">For our analysis, we factored in all fifty states as well as included the District of Columbia (DC). </w:t>
-      </w:r>
-      <w:r>
-        <w:rPr>
-          <w:szCs w:val="22"/>
-        </w:rPr>
-        <w:t>Here are the top five states that experienced the highest increases in median sales prices since 2008: DC, California, Colorado, Washington, and Massachusetts. Interestingly, housing prices in these five areas began increasing in value consistently starting around 2011 and 2012 (</w:t>
+        <w:t xml:space="preserve">For our analysis, we factored in all fifty states </w:t>
+      </w:r>
+      <w:r>
+        <w:rPr>
+          <w:szCs w:val="22"/>
+        </w:rPr>
+        <w:t>and</w:t>
+      </w:r>
+      <w:r>
+        <w:rPr>
+          <w:szCs w:val="22"/>
+        </w:rPr>
+        <w:t xml:space="preserve"> the District of Columbia (DC). </w:t>
+      </w:r>
+      <w:r>
+        <w:rPr>
+          <w:szCs w:val="22"/>
+        </w:rPr>
+        <w:t>According to our results, t</w:t>
+      </w:r>
+      <w:r>
+        <w:rPr>
+          <w:szCs w:val="22"/>
+        </w:rPr>
+        <w:t xml:space="preserve">he </w:t>
+      </w:r>
+      <w:r>
+        <w:rPr>
+          <w:szCs w:val="22"/>
+        </w:rPr>
+        <w:t xml:space="preserve">following five </w:t>
+      </w:r>
+      <w:r>
+        <w:rPr>
+          <w:szCs w:val="22"/>
+        </w:rPr>
+        <w:t>states</w:t>
+      </w:r>
+      <w:r>
+        <w:rPr>
+          <w:szCs w:val="22"/>
+        </w:rPr>
+        <w:t xml:space="preserve"> </w:t>
+      </w:r>
+      <w:r>
+        <w:rPr>
+          <w:szCs w:val="22"/>
+        </w:rPr>
+        <w:t xml:space="preserve">experienced the highest increases in median sales prices since 2008: DC, California, Colorado, Washington, and Massachusetts. Interestingly, housing prices in these five areas began increasing in value consistently </w:t>
+      </w:r>
+      <w:r>
+        <w:rPr>
+          <w:szCs w:val="22"/>
+        </w:rPr>
+        <w:t>since</w:t>
+      </w:r>
+      <w:r>
+        <w:rPr>
+          <w:szCs w:val="22"/>
+        </w:rPr>
+        <w:t xml:space="preserve"> 2011 and 2012 (</w:t>
       </w:r>
       <w:r>
         <w:rPr>
@@ -762,7 +862,13 @@
         <w:rPr>
           <w:szCs w:val="22"/>
         </w:rPr>
-        <w:t xml:space="preserve">The following five states experienced the top five median </w:t>
+        <w:t>According to our results, t</w:t>
+      </w:r>
+      <w:r>
+        <w:rPr>
+          <w:szCs w:val="22"/>
+        </w:rPr>
+        <w:t xml:space="preserve">he following five states experienced the top five median </w:t>
       </w:r>
       <w:r>
         <w:rPr>
@@ -798,7 +904,31 @@
         <w:rPr>
           <w:szCs w:val="22"/>
         </w:rPr>
-        <w:t xml:space="preserve">, New Jersey, and Maryland appeared to have been consistent with the national average around 2011 and 2012; however, New Mexico and West Virginia are different. Unlike the other states analyzed, New Mexico and West Virginia only started seeing housing prices increase starting 2015 </w:t>
+        <w:t xml:space="preserve">, New Jersey, and Maryland appeared to have been consistent with the national average around 2011 and 2012; however, New Mexico and West Virginia are different. Unlike the other states analyzed, New Mexico and West Virginia only started seeing </w:t>
+      </w:r>
+      <w:r>
+        <w:rPr>
+          <w:szCs w:val="22"/>
+        </w:rPr>
+        <w:t xml:space="preserve">an increase in </w:t>
+      </w:r>
+      <w:r>
+        <w:rPr>
+          <w:szCs w:val="22"/>
+        </w:rPr>
+        <w:t xml:space="preserve">housing prices </w:t>
+      </w:r>
+      <w:r>
+        <w:rPr>
+          <w:szCs w:val="22"/>
+        </w:rPr>
+        <w:t xml:space="preserve">since </w:t>
+      </w:r>
+      <w:r>
+        <w:rPr>
+          <w:szCs w:val="22"/>
+        </w:rPr>
+        <w:t xml:space="preserve">2015 </w:t>
       </w:r>
       <w:r>
         <w:rPr>
@@ -1065,7 +1195,19 @@
         <w:rPr>
           <w:szCs w:val="22"/>
         </w:rPr>
-        <w:t>developed a correlation matrix to see the correlations of</w:t>
+        <w:t xml:space="preserve">developed a correlation matrix </w:t>
+      </w:r>
+      <w:r>
+        <w:rPr>
+          <w:szCs w:val="22"/>
+        </w:rPr>
+        <w:t>showing</w:t>
+      </w:r>
+      <w:r>
+        <w:rPr>
+          <w:szCs w:val="22"/>
+        </w:rPr>
+        <w:t xml:space="preserve"> correlations of</w:t>
       </w:r>
       <w:r>
         <w:rPr>
@@ -1089,7 +1231,19 @@
         <w:rPr>
           <w:szCs w:val="22"/>
         </w:rPr>
-        <w:t>The variables we looked for correlation</w:t>
+        <w:t>The variables we looked</w:t>
+      </w:r>
+      <w:r>
+        <w:rPr>
+          <w:szCs w:val="22"/>
+        </w:rPr>
+        <w:t xml:space="preserve"> at</w:t>
+      </w:r>
+      <w:r>
+        <w:rPr>
+          <w:szCs w:val="22"/>
+        </w:rPr>
+        <w:t xml:space="preserve"> for correlation</w:t>
       </w:r>
       <w:r>
         <w:rPr>
@@ -1179,7 +1333,19 @@
         <w:rPr>
           <w:szCs w:val="22"/>
         </w:rPr>
-        <w:t>The following shows the p-values for the top variables against medial sales prices for homes in DC and Connecticut (</w:t>
+        <w:t>The following shows the p-values for the top variables against media</w:t>
+      </w:r>
+      <w:r>
+        <w:rPr>
+          <w:szCs w:val="22"/>
+        </w:rPr>
+        <w:t>n</w:t>
+      </w:r>
+      <w:r>
+        <w:rPr>
+          <w:szCs w:val="22"/>
+        </w:rPr>
+        <w:t xml:space="preserve"> sales prices for homes in DC and Connecticut (</w:t>
       </w:r>
       <w:r>
         <w:rPr>
@@ -2124,13 +2290,7 @@
         <w:rPr>
           <w:szCs w:val="22"/>
         </w:rPr>
-        <w:t xml:space="preserve">Our multiple regression model allowed us to input the year we wanted to analyze as well as inputs for the two most strongly correlated variables of a specific state. </w:t>
-      </w:r>
-      <w:r>
-        <w:rPr>
-          <w:szCs w:val="22"/>
-        </w:rPr>
-        <w:t>As a result, p</w:t>
+        <w:t>Our multiple regression model allowed us to input the year we wanted to analyze as well as inputs for the two most strongly correlated variables of a specific state. As a result, p</w:t>
       </w:r>
       <w:r>
         <w:rPr>
@@ -2363,7 +2523,16 @@
           <w:szCs w:val="22"/>
           <w:u w:val="single"/>
         </w:rPr>
-        <w:t>Predicted 2020 Median Sales Prices for DC and Connecticut</w:t>
+        <w:t>Pr</w:t>
+      </w:r>
+      <w:bookmarkStart w:id="0" w:name="_GoBack"/>
+      <w:bookmarkEnd w:id="0"/>
+      <w:r>
+        <w:rPr>
+          <w:szCs w:val="22"/>
+          <w:u w:val="single"/>
+        </w:rPr>
+        <w:t>edicted 2020 Median Sales Prices for DC and Connecticut</w:t>
       </w:r>
       <w:r>
         <w:rPr>
@@ -2501,7 +2670,7 @@
         <w:b/>
         <w:sz w:val="22"/>
       </w:rPr>
-      <w:t xml:space="preserve">Iona, Marchini, </w:t>
+      <w:t xml:space="preserve">Iona, </w:t>
     </w:r>
     <w:proofErr w:type="spellStart"/>
     <w:r>
@@ -2509,7 +2678,7 @@
         <w:b/>
         <w:sz w:val="22"/>
       </w:rPr>
-      <w:t>Mooij</w:t>
+      <w:t>Marchini</w:t>
     </w:r>
     <w:proofErr w:type="spellEnd"/>
     <w:r>
@@ -2517,7 +2686,7 @@
         <w:b/>
         <w:sz w:val="22"/>
       </w:rPr>
-      <w:t xml:space="preserve">, </w:t>
+      <w:t xml:space="preserve">, Mooij, </w:t>
     </w:r>
     <w:proofErr w:type="spellStart"/>
     <w:r>
@@ -7019,91 +7188,6 @@
 </file>
 
 <file path=customXml/item1.xml><?xml version="1.0" encoding="utf-8"?>
-<p:properties xmlns:p="http://schemas.microsoft.com/office/2006/metadata/properties" xmlns:xsi="http://www.w3.org/2001/XMLSchema-instance">
-  <documentManagement>
-    <_dlc_DocIdPersistId xmlns="eb121bc8-c0ba-4542-bf28-286c3e36a201" xsi:nil="true"/>
-    <_dlc_DocId xmlns="eb121bc8-c0ba-4542-bf28-286c3e36a201">ECANDA53HXKZ-1290258161-90</_dlc_DocId>
-    <_dlc_DocIdUrl xmlns="eb121bc8-c0ba-4542-bf28-286c3e36a201">
-      <Url>https://sharenet.rti.org/research/sses/pricing/_layouts/15/DocIdRedir.aspx?ID=ECANDA53HXKZ-1290258161-90</Url>
-      <Description>ECANDA53HXKZ-1290258161-90</Description>
-    </_dlc_DocIdUrl>
-    <f1pp xmlns="76f96b70-ee75-4dba-8463-b6e4b495d7fd" xsi:nil="true"/>
-    <Category xmlns="76f96b70-ee75-4dba-8463-b6e4b495d7fd">
-      <Value>Budget Narratives</Value>
-      <Value>Templates</Value>
-    </Category>
-    <Business_x0020_Unit xmlns="76f96b70-ee75-4dba-8463-b6e4b495d7fd">
-      <Value>SSES</Value>
-    </Business_x0020_Unit>
-    <Contract_x0020_Type xmlns="76f96b70-ee75-4dba-8463-b6e4b495d7fd">T&amp;M</Contract_x0020_Type>
-    <Owner xmlns="76f96b70-ee75-4dba-8463-b6e4b495d7fd">
-      <UserInfo>
-        <DisplayName>Stephenson, Amanda</DisplayName>
-        <AccountId>79</AccountId>
-        <AccountType/>
-      </UserInfo>
-    </Owner>
-    <Client_x0020_Type xmlns="76f96b70-ee75-4dba-8463-b6e4b495d7fd"/>
-  </documentManagement>
-</p:properties>
-</file>
-
-<file path=customXml/item2.xml><?xml version="1.0" encoding="utf-8"?>
-<?mso-contentType ?>
-<spe:Receivers xmlns:spe="http://schemas.microsoft.com/sharepoint/events">
-  <Receiver>
-    <Name>Document ID Generator</Name>
-    <Synchronization>Synchronous</Synchronization>
-    <Type>10001</Type>
-    <SequenceNumber>1000</SequenceNumber>
-    <Url/>
-    <Assembly>Microsoft.Office.DocumentManagement, Version=16.0.0.0, Culture=neutral, PublicKeyToken=71e9bce111e9429c</Assembly>
-    <Class>Microsoft.Office.DocumentManagement.Internal.DocIdHandler</Class>
-    <Data/>
-    <Filter/>
-  </Receiver>
-  <Receiver>
-    <Name>Document ID Generator</Name>
-    <Synchronization>Synchronous</Synchronization>
-    <Type>10002</Type>
-    <SequenceNumber>1001</SequenceNumber>
-    <Url/>
-    <Assembly>Microsoft.Office.DocumentManagement, Version=16.0.0.0, Culture=neutral, PublicKeyToken=71e9bce111e9429c</Assembly>
-    <Class>Microsoft.Office.DocumentManagement.Internal.DocIdHandler</Class>
-    <Data/>
-    <Filter/>
-  </Receiver>
-  <Receiver>
-    <Name>Document ID Generator</Name>
-    <Synchronization>Synchronous</Synchronization>
-    <Type>10004</Type>
-    <SequenceNumber>1002</SequenceNumber>
-    <Url/>
-    <Assembly>Microsoft.Office.DocumentManagement, Version=16.0.0.0, Culture=neutral, PublicKeyToken=71e9bce111e9429c</Assembly>
-    <Class>Microsoft.Office.DocumentManagement.Internal.DocIdHandler</Class>
-    <Data/>
-    <Filter/>
-  </Receiver>
-  <Receiver>
-    <Name>Document ID Generator</Name>
-    <Synchronization>Synchronous</Synchronization>
-    <Type>10006</Type>
-    <SequenceNumber>1003</SequenceNumber>
-    <Url/>
-    <Assembly>Microsoft.Office.DocumentManagement, Version=16.0.0.0, Culture=neutral, PublicKeyToken=71e9bce111e9429c</Assembly>
-    <Class>Microsoft.Office.DocumentManagement.Internal.DocIdHandler</Class>
-    <Data/>
-    <Filter/>
-  </Receiver>
-</spe:Receivers>
-</file>
-
-<file path=customXml/item3.xml><?xml version="1.0" encoding="utf-8"?>
-<?mso-contentType ?>
-<FormTemplates xmlns="http://schemas.microsoft.com/sharepoint/v3/contenttype/forms"/>
-</file>
-
-<file path=customXml/item4.xml><?xml version="1.0" encoding="utf-8"?>
 <ct:contentTypeSchema xmlns:ct="http://schemas.microsoft.com/office/2006/metadata/contentType" xmlns:ma="http://schemas.microsoft.com/office/2006/metadata/properties/metaAttributes" ct:_="" ma:_="" ma:contentTypeName="Document" ma:contentTypeID="0x010100A52EC4710443374DA5E5F989E205195F" ma:contentTypeVersion="23" ma:contentTypeDescription="Create a new document." ma:contentTypeScope="" ma:versionID="f0709145c88f807f31ccd481b1c6e585">
   <xsd:schema xmlns:xsd="http://www.w3.org/2001/XMLSchema" xmlns:xs="http://www.w3.org/2001/XMLSchema" xmlns:p="http://schemas.microsoft.com/office/2006/metadata/properties" xmlns:ns2="eb121bc8-c0ba-4542-bf28-286c3e36a201" xmlns:ns3="76f96b70-ee75-4dba-8463-b6e4b495d7fd" targetNamespace="http://schemas.microsoft.com/office/2006/metadata/properties" ma:root="true" ma:fieldsID="ad6cb10dd53896da159ca7320019a9f9" ns2:_="" ns3:_="">
     <xsd:import namespace="eb121bc8-c0ba-4542-bf28-286c3e36a201"/>
@@ -7399,37 +7483,96 @@
 </ct:contentTypeSchema>
 </file>
 
+<file path=customXml/item2.xml><?xml version="1.0" encoding="utf-8"?>
+<?mso-contentType ?>
+<FormTemplates xmlns="http://schemas.microsoft.com/sharepoint/v3/contenttype/forms"/>
+</file>
+
+<file path=customXml/item3.xml><?xml version="1.0" encoding="utf-8"?>
+<?mso-contentType ?>
+<spe:Receivers xmlns:spe="http://schemas.microsoft.com/sharepoint/events">
+  <Receiver>
+    <Name>Document ID Generator</Name>
+    <Synchronization>Synchronous</Synchronization>
+    <Type>10001</Type>
+    <SequenceNumber>1000</SequenceNumber>
+    <Url/>
+    <Assembly>Microsoft.Office.DocumentManagement, Version=16.0.0.0, Culture=neutral, PublicKeyToken=71e9bce111e9429c</Assembly>
+    <Class>Microsoft.Office.DocumentManagement.Internal.DocIdHandler</Class>
+    <Data/>
+    <Filter/>
+  </Receiver>
+  <Receiver>
+    <Name>Document ID Generator</Name>
+    <Synchronization>Synchronous</Synchronization>
+    <Type>10002</Type>
+    <SequenceNumber>1001</SequenceNumber>
+    <Url/>
+    <Assembly>Microsoft.Office.DocumentManagement, Version=16.0.0.0, Culture=neutral, PublicKeyToken=71e9bce111e9429c</Assembly>
+    <Class>Microsoft.Office.DocumentManagement.Internal.DocIdHandler</Class>
+    <Data/>
+    <Filter/>
+  </Receiver>
+  <Receiver>
+    <Name>Document ID Generator</Name>
+    <Synchronization>Synchronous</Synchronization>
+    <Type>10004</Type>
+    <SequenceNumber>1002</SequenceNumber>
+    <Url/>
+    <Assembly>Microsoft.Office.DocumentManagement, Version=16.0.0.0, Culture=neutral, PublicKeyToken=71e9bce111e9429c</Assembly>
+    <Class>Microsoft.Office.DocumentManagement.Internal.DocIdHandler</Class>
+    <Data/>
+    <Filter/>
+  </Receiver>
+  <Receiver>
+    <Name>Document ID Generator</Name>
+    <Synchronization>Synchronous</Synchronization>
+    <Type>10006</Type>
+    <SequenceNumber>1003</SequenceNumber>
+    <Url/>
+    <Assembly>Microsoft.Office.DocumentManagement, Version=16.0.0.0, Culture=neutral, PublicKeyToken=71e9bce111e9429c</Assembly>
+    <Class>Microsoft.Office.DocumentManagement.Internal.DocIdHandler</Class>
+    <Data/>
+    <Filter/>
+  </Receiver>
+</spe:Receivers>
+</file>
+
+<file path=customXml/item4.xml><?xml version="1.0" encoding="utf-8"?>
+<p:properties xmlns:p="http://schemas.microsoft.com/office/2006/metadata/properties" xmlns:xsi="http://www.w3.org/2001/XMLSchema-instance">
+  <documentManagement>
+    <_dlc_DocIdPersistId xmlns="eb121bc8-c0ba-4542-bf28-286c3e36a201" xsi:nil="true"/>
+    <_dlc_DocId xmlns="eb121bc8-c0ba-4542-bf28-286c3e36a201">ECANDA53HXKZ-1290258161-90</_dlc_DocId>
+    <_dlc_DocIdUrl xmlns="eb121bc8-c0ba-4542-bf28-286c3e36a201">
+      <Url>https://sharenet.rti.org/research/sses/pricing/_layouts/15/DocIdRedir.aspx?ID=ECANDA53HXKZ-1290258161-90</Url>
+      <Description>ECANDA53HXKZ-1290258161-90</Description>
+    </_dlc_DocIdUrl>
+    <f1pp xmlns="76f96b70-ee75-4dba-8463-b6e4b495d7fd" xsi:nil="true"/>
+    <Category xmlns="76f96b70-ee75-4dba-8463-b6e4b495d7fd">
+      <Value>Budget Narratives</Value>
+      <Value>Templates</Value>
+    </Category>
+    <Business_x0020_Unit xmlns="76f96b70-ee75-4dba-8463-b6e4b495d7fd">
+      <Value>SSES</Value>
+    </Business_x0020_Unit>
+    <Contract_x0020_Type xmlns="76f96b70-ee75-4dba-8463-b6e4b495d7fd">T&amp;M</Contract_x0020_Type>
+    <Owner xmlns="76f96b70-ee75-4dba-8463-b6e4b495d7fd">
+      <UserInfo>
+        <DisplayName>Stephenson, Amanda</DisplayName>
+        <AccountId>79</AccountId>
+        <AccountType/>
+      </UserInfo>
+    </Owner>
+    <Client_x0020_Type xmlns="76f96b70-ee75-4dba-8463-b6e4b495d7fd"/>
+  </documentManagement>
+</p:properties>
+</file>
+
 <file path=customXml/item5.xml><?xml version="1.0" encoding="utf-8"?>
 <b:Sources xmlns:b="http://schemas.openxmlformats.org/officeDocument/2006/bibliography" xmlns="http://schemas.openxmlformats.org/officeDocument/2006/bibliography" SelectedStyle="\APA.XSL" StyleName="APA"/>
 </file>
 
 <file path=customXml/itemProps1.xml><?xml version="1.0" encoding="utf-8"?>
-<ds:datastoreItem xmlns:ds="http://schemas.openxmlformats.org/officeDocument/2006/customXml" ds:itemID="{62C7D801-5D30-4985-BB97-D5827360B959}">
-  <ds:schemaRefs>
-    <ds:schemaRef ds:uri="http://schemas.microsoft.com/office/2006/metadata/properties"/>
-    <ds:schemaRef ds:uri="eb121bc8-c0ba-4542-bf28-286c3e36a201"/>
-    <ds:schemaRef ds:uri="76f96b70-ee75-4dba-8463-b6e4b495d7fd"/>
-  </ds:schemaRefs>
-</ds:datastoreItem>
-</file>
-
-<file path=customXml/itemProps2.xml><?xml version="1.0" encoding="utf-8"?>
-<ds:datastoreItem xmlns:ds="http://schemas.openxmlformats.org/officeDocument/2006/customXml" ds:itemID="{6EB1E857-55C0-46FB-863D-619DC65CEEE9}">
-  <ds:schemaRefs>
-    <ds:schemaRef ds:uri="http://schemas.microsoft.com/sharepoint/events"/>
-  </ds:schemaRefs>
-</ds:datastoreItem>
-</file>
-
-<file path=customXml/itemProps3.xml><?xml version="1.0" encoding="utf-8"?>
-<ds:datastoreItem xmlns:ds="http://schemas.openxmlformats.org/officeDocument/2006/customXml" ds:itemID="{814875A9-EC72-4D1B-8527-6F6119CC1B08}">
-  <ds:schemaRefs>
-    <ds:schemaRef ds:uri="http://schemas.microsoft.com/sharepoint/v3/contenttype/forms"/>
-  </ds:schemaRefs>
-</ds:datastoreItem>
-</file>
-
-<file path=customXml/itemProps4.xml><?xml version="1.0" encoding="utf-8"?>
 <ds:datastoreItem xmlns:ds="http://schemas.openxmlformats.org/officeDocument/2006/customXml" ds:itemID="{6DE675B0-4BF1-4FCD-8266-86BC2790F924}">
   <ds:schemaRefs>
     <ds:schemaRef ds:uri="http://schemas.microsoft.com/office/2006/metadata/contentType"/>
@@ -7448,8 +7591,34 @@
 </ds:datastoreItem>
 </file>
 
+<file path=customXml/itemProps2.xml><?xml version="1.0" encoding="utf-8"?>
+<ds:datastoreItem xmlns:ds="http://schemas.openxmlformats.org/officeDocument/2006/customXml" ds:itemID="{814875A9-EC72-4D1B-8527-6F6119CC1B08}">
+  <ds:schemaRefs>
+    <ds:schemaRef ds:uri="http://schemas.microsoft.com/sharepoint/v3/contenttype/forms"/>
+  </ds:schemaRefs>
+</ds:datastoreItem>
+</file>
+
+<file path=customXml/itemProps3.xml><?xml version="1.0" encoding="utf-8"?>
+<ds:datastoreItem xmlns:ds="http://schemas.openxmlformats.org/officeDocument/2006/customXml" ds:itemID="{6EB1E857-55C0-46FB-863D-619DC65CEEE9}">
+  <ds:schemaRefs>
+    <ds:schemaRef ds:uri="http://schemas.microsoft.com/sharepoint/events"/>
+  </ds:schemaRefs>
+</ds:datastoreItem>
+</file>
+
+<file path=customXml/itemProps4.xml><?xml version="1.0" encoding="utf-8"?>
+<ds:datastoreItem xmlns:ds="http://schemas.openxmlformats.org/officeDocument/2006/customXml" ds:itemID="{62C7D801-5D30-4985-BB97-D5827360B959}">
+  <ds:schemaRefs>
+    <ds:schemaRef ds:uri="http://schemas.microsoft.com/office/2006/metadata/properties"/>
+    <ds:schemaRef ds:uri="eb121bc8-c0ba-4542-bf28-286c3e36a201"/>
+    <ds:schemaRef ds:uri="76f96b70-ee75-4dba-8463-b6e4b495d7fd"/>
+  </ds:schemaRefs>
+</ds:datastoreItem>
+</file>
+
 <file path=customXml/itemProps5.xml><?xml version="1.0" encoding="utf-8"?>
-<ds:datastoreItem xmlns:ds="http://schemas.openxmlformats.org/officeDocument/2006/customXml" ds:itemID="{9E6F1D8F-CE93-4D62-B051-95ADC30BAD75}">
+<ds:datastoreItem xmlns:ds="http://schemas.openxmlformats.org/officeDocument/2006/customXml" ds:itemID="{08D0A000-A323-462C-B6D8-9B122BBC40C9}">
   <ds:schemaRefs>
     <ds:schemaRef ds:uri="http://schemas.openxmlformats.org/officeDocument/2006/bibliography"/>
   </ds:schemaRefs>

</xml_diff>

<commit_message>
Updated Housing Market Analysis Word Doc
Revised the response for Question 4 in the Word Document.
</commit_message>
<xml_diff>
--- a/US Housing Market Analysis_Final_1-21-2020.docx
+++ b/US Housing Market Analysis_Final_1-21-2020.docx
@@ -2290,19 +2290,7 @@
         <w:rPr>
           <w:szCs w:val="22"/>
         </w:rPr>
-        <w:t>Our multiple regression model allowed us to input the year we wanted to analyze as well as inputs for the two most strongly correlated variables of a specific state. As a result, p</w:t>
-      </w:r>
-      <w:r>
-        <w:rPr>
-          <w:szCs w:val="22"/>
-        </w:rPr>
-        <w:t xml:space="preserve">redicting future median sales prices will vary depending on state, the variables strongly correlated with median sales prices, and what inputs are used to forecast potential sales prices. </w:t>
-      </w:r>
-      <w:r>
-        <w:rPr>
-          <w:szCs w:val="22"/>
-        </w:rPr>
-        <w:t>We tested our model on DC and Connecticut for 2020 (</w:t>
+        <w:t>Our multiple regression model allowed us to input the year we wanted to analyze as well as inputs for the two most strongly correlated variables of a specific state. We tested our model on DC and Connecticut for 2020 (</w:t>
       </w:r>
       <w:r>
         <w:rPr>
@@ -2310,14 +2298,22 @@
           <w:iCs/>
           <w:szCs w:val="22"/>
         </w:rPr>
-        <w:t xml:space="preserve">see Exhibit 8) </w:t>
-      </w:r>
-      <w:r>
-        <w:rPr>
-          <w:szCs w:val="22"/>
-        </w:rPr>
-        <w:t xml:space="preserve">and the had to make </w:t>
-      </w:r>
+        <w:t>see Exhibit 8)</w:t>
+      </w:r>
+      <w:r>
+        <w:rPr>
+          <w:szCs w:val="22"/>
+        </w:rPr>
+        <w:t xml:space="preserve">. It is worth noting that the variables that most contributed to the predicted median sales price for DC and Connecticut varied: for DC the number of sales and Zillow Home Value were used to predict the price whereas total loan and the divorce rate were used to predict price in Connecticut. </w:t>
+      </w:r>
+      <w:r>
+        <w:rPr>
+          <w:szCs w:val="22"/>
+        </w:rPr>
+        <w:t>As a result, predicting future median sales prices will vary depending on state, the variables strongly correlated with median sales prices, and what inputs are used to forecast potential sales prices.</w:t>
+      </w:r>
+      <w:bookmarkStart w:id="0" w:name="_GoBack"/>
+      <w:bookmarkEnd w:id="0"/>
     </w:p>
     <w:p>
       <w:pPr>
@@ -2523,16 +2519,7 @@
           <w:szCs w:val="22"/>
           <w:u w:val="single"/>
         </w:rPr>
-        <w:t>Pr</w:t>
-      </w:r>
-      <w:bookmarkStart w:id="0" w:name="_GoBack"/>
-      <w:bookmarkEnd w:id="0"/>
-      <w:r>
-        <w:rPr>
-          <w:szCs w:val="22"/>
-          <w:u w:val="single"/>
-        </w:rPr>
-        <w:t>edicted 2020 Median Sales Prices for DC and Connecticut</w:t>
+        <w:t>Predicted 2020 Median Sales Prices for DC and Connecticut</w:t>
       </w:r>
       <w:r>
         <w:rPr>
@@ -2670,7 +2657,7 @@
         <w:b/>
         <w:sz w:val="22"/>
       </w:rPr>
-      <w:t xml:space="preserve">Iona, </w:t>
+      <w:t xml:space="preserve">Iona, Marchini, </w:t>
     </w:r>
     <w:proofErr w:type="spellStart"/>
     <w:r>
@@ -2678,7 +2665,7 @@
         <w:b/>
         <w:sz w:val="22"/>
       </w:rPr>
-      <w:t>Marchini</w:t>
+      <w:t>Mooij</w:t>
     </w:r>
     <w:proofErr w:type="spellEnd"/>
     <w:r>
@@ -2686,7 +2673,7 @@
         <w:b/>
         <w:sz w:val="22"/>
       </w:rPr>
-      <w:t xml:space="preserve">, Mooij, </w:t>
+      <w:t xml:space="preserve">, </w:t>
     </w:r>
     <w:proofErr w:type="spellStart"/>
     <w:r>
@@ -7484,8 +7471,33 @@
 </file>
 
 <file path=customXml/item2.xml><?xml version="1.0" encoding="utf-8"?>
-<?mso-contentType ?>
-<FormTemplates xmlns="http://schemas.microsoft.com/sharepoint/v3/contenttype/forms"/>
+<p:properties xmlns:p="http://schemas.microsoft.com/office/2006/metadata/properties" xmlns:xsi="http://www.w3.org/2001/XMLSchema-instance">
+  <documentManagement>
+    <_dlc_DocIdPersistId xmlns="eb121bc8-c0ba-4542-bf28-286c3e36a201" xsi:nil="true"/>
+    <_dlc_DocId xmlns="eb121bc8-c0ba-4542-bf28-286c3e36a201">ECANDA53HXKZ-1290258161-90</_dlc_DocId>
+    <_dlc_DocIdUrl xmlns="eb121bc8-c0ba-4542-bf28-286c3e36a201">
+      <Url>https://sharenet.rti.org/research/sses/pricing/_layouts/15/DocIdRedir.aspx?ID=ECANDA53HXKZ-1290258161-90</Url>
+      <Description>ECANDA53HXKZ-1290258161-90</Description>
+    </_dlc_DocIdUrl>
+    <f1pp xmlns="76f96b70-ee75-4dba-8463-b6e4b495d7fd" xsi:nil="true"/>
+    <Category xmlns="76f96b70-ee75-4dba-8463-b6e4b495d7fd">
+      <Value>Budget Narratives</Value>
+      <Value>Templates</Value>
+    </Category>
+    <Business_x0020_Unit xmlns="76f96b70-ee75-4dba-8463-b6e4b495d7fd">
+      <Value>SSES</Value>
+    </Business_x0020_Unit>
+    <Contract_x0020_Type xmlns="76f96b70-ee75-4dba-8463-b6e4b495d7fd">T&amp;M</Contract_x0020_Type>
+    <Owner xmlns="76f96b70-ee75-4dba-8463-b6e4b495d7fd">
+      <UserInfo>
+        <DisplayName>Stephenson, Amanda</DisplayName>
+        <AccountId>79</AccountId>
+        <AccountType/>
+      </UserInfo>
+    </Owner>
+    <Client_x0020_Type xmlns="76f96b70-ee75-4dba-8463-b6e4b495d7fd"/>
+  </documentManagement>
+</p:properties>
 </file>
 
 <file path=customXml/item3.xml><?xml version="1.0" encoding="utf-8"?>
@@ -7539,33 +7551,8 @@
 </file>
 
 <file path=customXml/item4.xml><?xml version="1.0" encoding="utf-8"?>
-<p:properties xmlns:p="http://schemas.microsoft.com/office/2006/metadata/properties" xmlns:xsi="http://www.w3.org/2001/XMLSchema-instance">
-  <documentManagement>
-    <_dlc_DocIdPersistId xmlns="eb121bc8-c0ba-4542-bf28-286c3e36a201" xsi:nil="true"/>
-    <_dlc_DocId xmlns="eb121bc8-c0ba-4542-bf28-286c3e36a201">ECANDA53HXKZ-1290258161-90</_dlc_DocId>
-    <_dlc_DocIdUrl xmlns="eb121bc8-c0ba-4542-bf28-286c3e36a201">
-      <Url>https://sharenet.rti.org/research/sses/pricing/_layouts/15/DocIdRedir.aspx?ID=ECANDA53HXKZ-1290258161-90</Url>
-      <Description>ECANDA53HXKZ-1290258161-90</Description>
-    </_dlc_DocIdUrl>
-    <f1pp xmlns="76f96b70-ee75-4dba-8463-b6e4b495d7fd" xsi:nil="true"/>
-    <Category xmlns="76f96b70-ee75-4dba-8463-b6e4b495d7fd">
-      <Value>Budget Narratives</Value>
-      <Value>Templates</Value>
-    </Category>
-    <Business_x0020_Unit xmlns="76f96b70-ee75-4dba-8463-b6e4b495d7fd">
-      <Value>SSES</Value>
-    </Business_x0020_Unit>
-    <Contract_x0020_Type xmlns="76f96b70-ee75-4dba-8463-b6e4b495d7fd">T&amp;M</Contract_x0020_Type>
-    <Owner xmlns="76f96b70-ee75-4dba-8463-b6e4b495d7fd">
-      <UserInfo>
-        <DisplayName>Stephenson, Amanda</DisplayName>
-        <AccountId>79</AccountId>
-        <AccountType/>
-      </UserInfo>
-    </Owner>
-    <Client_x0020_Type xmlns="76f96b70-ee75-4dba-8463-b6e4b495d7fd"/>
-  </documentManagement>
-</p:properties>
+<?mso-contentType ?>
+<FormTemplates xmlns="http://schemas.microsoft.com/sharepoint/v3/contenttype/forms"/>
 </file>
 
 <file path=customXml/item5.xml><?xml version="1.0" encoding="utf-8"?>
@@ -7592,9 +7579,11 @@
 </file>
 
 <file path=customXml/itemProps2.xml><?xml version="1.0" encoding="utf-8"?>
-<ds:datastoreItem xmlns:ds="http://schemas.openxmlformats.org/officeDocument/2006/customXml" ds:itemID="{814875A9-EC72-4D1B-8527-6F6119CC1B08}">
+<ds:datastoreItem xmlns:ds="http://schemas.openxmlformats.org/officeDocument/2006/customXml" ds:itemID="{62C7D801-5D30-4985-BB97-D5827360B959}">
   <ds:schemaRefs>
-    <ds:schemaRef ds:uri="http://schemas.microsoft.com/sharepoint/v3/contenttype/forms"/>
+    <ds:schemaRef ds:uri="http://schemas.microsoft.com/office/2006/metadata/properties"/>
+    <ds:schemaRef ds:uri="eb121bc8-c0ba-4542-bf28-286c3e36a201"/>
+    <ds:schemaRef ds:uri="76f96b70-ee75-4dba-8463-b6e4b495d7fd"/>
   </ds:schemaRefs>
 </ds:datastoreItem>
 </file>
@@ -7608,17 +7597,15 @@
 </file>
 
 <file path=customXml/itemProps4.xml><?xml version="1.0" encoding="utf-8"?>
-<ds:datastoreItem xmlns:ds="http://schemas.openxmlformats.org/officeDocument/2006/customXml" ds:itemID="{62C7D801-5D30-4985-BB97-D5827360B959}">
+<ds:datastoreItem xmlns:ds="http://schemas.openxmlformats.org/officeDocument/2006/customXml" ds:itemID="{814875A9-EC72-4D1B-8527-6F6119CC1B08}">
   <ds:schemaRefs>
-    <ds:schemaRef ds:uri="http://schemas.microsoft.com/office/2006/metadata/properties"/>
-    <ds:schemaRef ds:uri="eb121bc8-c0ba-4542-bf28-286c3e36a201"/>
-    <ds:schemaRef ds:uri="76f96b70-ee75-4dba-8463-b6e4b495d7fd"/>
+    <ds:schemaRef ds:uri="http://schemas.microsoft.com/sharepoint/v3/contenttype/forms"/>
   </ds:schemaRefs>
 </ds:datastoreItem>
 </file>
 
 <file path=customXml/itemProps5.xml><?xml version="1.0" encoding="utf-8"?>
-<ds:datastoreItem xmlns:ds="http://schemas.openxmlformats.org/officeDocument/2006/customXml" ds:itemID="{08D0A000-A323-462C-B6D8-9B122BBC40C9}">
+<ds:datastoreItem xmlns:ds="http://schemas.openxmlformats.org/officeDocument/2006/customXml" ds:itemID="{6F3CCE80-04D6-4C61-B09A-7D878FD4D6A4}">
   <ds:schemaRefs>
     <ds:schemaRef ds:uri="http://schemas.openxmlformats.org/officeDocument/2006/bibliography"/>
   </ds:schemaRefs>

</xml_diff>